<commit_message>
Versão2 3 #ENTREGA 2#
</commit_message>
<xml_diff>
--- a/Iteração II/Elaboração/cdu2.docx
+++ b/Iteração II/Elaboração/cdu2.docx
@@ -2201,8 +2201,6 @@
               </w:rPr>
               <w:t xml:space="preserve"> na Avaliação desejada</w:t>
             </w:r>
-            <w:bookmarkStart w:id="0" w:name="_GoBack"/>
-            <w:bookmarkEnd w:id="0"/>
             <w:r>
               <w:rPr>
                 <w:rFonts w:ascii="Times New Roman" w:hAnsi="Times New Roman"/>
@@ -2659,11 +2657,21 @@
           <w:rFonts w:ascii="Times New Roman" w:hAnsi="Times New Roman"/>
         </w:rPr>
       </w:pPr>
-      <w:r>
-        <w:rPr>
-          <w:rFonts w:ascii="Times New Roman" w:hAnsi="Times New Roman"/>
-          <w:b/>
-        </w:rPr>
+    </w:p>
+    <w:p>
+      <w:pPr>
+        <w:pStyle w:val="SemEspaamento"/>
+        <w:spacing w:line="360" w:lineRule="auto"/>
+        <w:rPr>
+          <w:rFonts w:ascii="Times New Roman" w:hAnsi="Times New Roman"/>
+        </w:rPr>
+      </w:pPr>
+      <w:r>
+        <w:rPr>
+          <w:rFonts w:ascii="Times New Roman" w:hAnsi="Times New Roman"/>
+          <w:b/>
+        </w:rPr>
+        <w:lastRenderedPageBreak/>
         <w:t>Extensões (ou fluxos alternativos):</w:t>
       </w:r>
       <w:r>
@@ -2685,7 +2693,6 @@
         <w:rPr>
           <w:rFonts w:ascii="Times New Roman" w:hAnsi="Times New Roman"/>
         </w:rPr>
-        <w:lastRenderedPageBreak/>
         <w:t xml:space="preserve">Se </w:t>
       </w:r>
       <w:r>
@@ -3350,7 +3357,13 @@
               <w:rPr>
                 <w:rFonts w:ascii="Times New Roman" w:hAnsi="Times New Roman"/>
               </w:rPr>
-              <w:t>2. Exibe o calendário com todas as aulas daquela turma.</w:t>
+              <w:t>2. Exibe o calendário d</w:t>
+            </w:r>
+            <w:r>
+              <w:rPr>
+                <w:rFonts w:ascii="Times New Roman" w:hAnsi="Times New Roman"/>
+              </w:rPr>
+              <w:t>as aulas daquela turma.</w:t>
             </w:r>
           </w:p>
         </w:tc>
@@ -3436,28 +3449,18 @@
               <w:rPr>
                 <w:rFonts w:ascii="Times New Roman" w:hAnsi="Times New Roman"/>
               </w:rPr>
-              <w:t xml:space="preserve">4. Exibe a lista com </w:t>
-            </w:r>
-            <w:r>
-              <w:rPr>
-                <w:rFonts w:ascii="Times New Roman" w:hAnsi="Times New Roman"/>
-              </w:rPr>
-              <w:t>todos os alunos daquela turma e suas respectivas médias.</w:t>
+              <w:t>4. Exibe a lista d</w:t>
+            </w:r>
+            <w:r>
+              <w:rPr>
+                <w:rFonts w:ascii="Times New Roman" w:hAnsi="Times New Roman"/>
+              </w:rPr>
+              <w:t>os alunos daquela turma e suas respectivas médias.</w:t>
             </w:r>
           </w:p>
         </w:tc>
       </w:tr>
     </w:tbl>
-    <w:p>
-      <w:pPr>
-        <w:pStyle w:val="SemEspaamento"/>
-        <w:spacing w:line="360" w:lineRule="auto"/>
-        <w:rPr>
-          <w:rFonts w:ascii="Times New Roman" w:hAnsi="Times New Roman"/>
-          <w:b/>
-        </w:rPr>
-      </w:pPr>
-    </w:p>
     <w:p>
       <w:pPr>
         <w:pStyle w:val="SemEspaamento"/>
@@ -4154,7 +4157,7 @@
               <w:rPr>
                 <w:rFonts w:ascii="Times New Roman" w:hAnsi="Times New Roman"/>
               </w:rPr>
-              <w:t>4. Exibe a lista com todos os alunos daquela turma.</w:t>
+              <w:t>4. Exibe a lista com os alunos daquela turma.</w:t>
             </w:r>
           </w:p>
         </w:tc>
@@ -4176,14 +4179,7 @@
               <w:rPr>
                 <w:rFonts w:ascii="Times New Roman" w:hAnsi="Times New Roman"/>
               </w:rPr>
-              <w:t xml:space="preserve">5. Clica no ícone do Aluno desejado para </w:t>
-            </w:r>
-            <w:r>
-              <w:rPr>
-                <w:rFonts w:ascii="Times New Roman" w:hAnsi="Times New Roman"/>
-              </w:rPr>
-              <w:lastRenderedPageBreak/>
-              <w:t>marca-lo como “ausente” daquela Aula.</w:t>
+              <w:t>5. Clica no ícone do Aluno desejado para marca-lo como “ausente” daquela Aula.</w:t>
             </w:r>
           </w:p>
         </w:tc>
@@ -4315,7 +4311,16 @@
           <w:rFonts w:ascii="Times New Roman" w:hAnsi="Times New Roman"/>
           <w:b/>
         </w:rPr>
-        <w:t>Lista de Variantes de Tecnologias e de dados:</w:t>
+        <w:t>Lista de Variantes de T</w:t>
+      </w:r>
+      <w:bookmarkStart w:id="0" w:name="_GoBack"/>
+      <w:bookmarkEnd w:id="0"/>
+      <w:r>
+        <w:rPr>
+          <w:rFonts w:ascii="Times New Roman" w:hAnsi="Times New Roman"/>
+          <w:b/>
+        </w:rPr>
+        <w:t>ecnologias e de dados:</w:t>
       </w:r>
       <w:r>
         <w:rPr>
@@ -6916,7 +6921,7 @@
 </file>
 
 <file path=customXml/itemProps1.xml><?xml version="1.0" encoding="utf-8"?>
-<ds:datastoreItem xmlns:ds="http://schemas.openxmlformats.org/officeDocument/2006/customXml" ds:itemID="{7DC0281F-C71E-4EF3-A9F8-64B2C30FA401}">
+<ds:datastoreItem xmlns:ds="http://schemas.openxmlformats.org/officeDocument/2006/customXml" ds:itemID="{3C3ADAA3-0CD1-473C-AE2E-725CE692F965}">
   <ds:schemaRefs>
     <ds:schemaRef ds:uri="http://schemas.openxmlformats.org/officeDocument/2006/bibliography"/>
   </ds:schemaRefs>

</xml_diff>